<commit_message>
90 prob for epidemic - results
</commit_message>
<xml_diff>
--- a/Delivery Ratio.docx
+++ b/Delivery Ratio.docx
@@ -1146,13 +1146,7 @@
         <w:t xml:space="preserve"> </w:t>
       </w:r>
       <w:r>
-        <w:t xml:space="preserve">The average values of Delivery Ratio (DR), number of </w:t>
-      </w:r>
-      <w:r>
-        <w:t>copies</w:t>
-      </w:r>
-      <w:r>
-        <w:t xml:space="preserve"> (</w:t>
+        <w:t>The average values of Delivery Ratio (DR), number of copies (</w:t>
       </w:r>
       <w:proofErr w:type="spellStart"/>
       <w:r>
@@ -1166,10 +1160,7 @@
         <w:t>600</w:t>
       </w:r>
       <w:r>
-        <w:t xml:space="preserve"> seconds</w:t>
-      </w:r>
-      <w:r>
-        <w:t xml:space="preserve"> under Spray-and-Wait routing </w:t>
+        <w:t xml:space="preserve"> seconds under Spray-and-Wait routing </w:t>
       </w:r>
     </w:p>
     <w:tbl>
@@ -1944,10 +1935,7 @@
       </w:r>
       <w:proofErr w:type="gramStart"/>
       <w:r>
-        <w:t xml:space="preserve">900 </w:t>
-      </w:r>
-      <w:r>
-        <w:t xml:space="preserve"> seconds</w:t>
+        <w:t>900  seconds</w:t>
       </w:r>
       <w:proofErr w:type="gramEnd"/>
       <w:r>
@@ -1970,6 +1958,1134 @@
         </w:rPr>
       </w:pPr>
     </w:p>
+    <w:p>
+      <w:pPr>
+        <w:rPr>
+          <w:b/>
+          <w:bCs/>
+        </w:rPr>
+      </w:pPr>
+    </w:p>
+    <w:p>
+      <w:pPr>
+        <w:rPr>
+          <w:b/>
+          <w:bCs/>
+        </w:rPr>
+      </w:pPr>
+    </w:p>
+    <w:p>
+      <w:pPr>
+        <w:rPr>
+          <w:b/>
+          <w:bCs/>
+        </w:rPr>
+      </w:pPr>
+    </w:p>
+    <w:p>
+      <w:pPr>
+        <w:rPr>
+          <w:b/>
+          <w:bCs/>
+        </w:rPr>
+      </w:pPr>
+    </w:p>
+    <w:p>
+      <w:pPr>
+        <w:rPr>
+          <w:b/>
+          <w:bCs/>
+        </w:rPr>
+      </w:pPr>
+    </w:p>
+    <w:p>
+      <w:pPr>
+        <w:rPr>
+          <w:b/>
+          <w:bCs/>
+        </w:rPr>
+      </w:pPr>
+    </w:p>
+    <w:p>
+      <w:pPr>
+        <w:rPr>
+          <w:b/>
+          <w:bCs/>
+        </w:rPr>
+      </w:pPr>
+    </w:p>
+    <w:p>
+      <w:pPr>
+        <w:rPr>
+          <w:b/>
+          <w:bCs/>
+        </w:rPr>
+      </w:pPr>
+    </w:p>
+    <w:p>
+      <w:pPr>
+        <w:rPr>
+          <w:b/>
+          <w:bCs/>
+        </w:rPr>
+      </w:pPr>
+    </w:p>
+    <w:p>
+      <w:pPr>
+        <w:rPr>
+          <w:b/>
+          <w:bCs/>
+        </w:rPr>
+      </w:pPr>
+    </w:p>
+    <w:p>
+      <w:pPr>
+        <w:rPr>
+          <w:b/>
+          <w:bCs/>
+        </w:rPr>
+      </w:pPr>
+      <w:r>
+        <w:rPr>
+          <w:b/>
+          <w:bCs/>
+        </w:rPr>
+        <w:lastRenderedPageBreak/>
+        <w:t xml:space="preserve">Table </w:t>
+      </w:r>
+      <w:r>
+        <w:rPr>
+          <w:b/>
+          <w:bCs/>
+        </w:rPr>
+        <w:t>6</w:t>
+      </w:r>
+      <w:r>
+        <w:rPr>
+          <w:b/>
+          <w:bCs/>
+        </w:rPr>
+        <w:t>.</w:t>
+      </w:r>
+      <w:r>
+        <w:t xml:space="preserve"> The average values of Delivery Ratio (DR), number of hops (</w:t>
+      </w:r>
+      <w:proofErr w:type="spellStart"/>
+      <w:r>
+        <w:t>NoH</w:t>
+      </w:r>
+      <w:proofErr w:type="spellEnd"/>
+      <w:r>
+        <w:t>), and Delivery Time (DT) at 300 seconds</w:t>
+      </w:r>
+      <w:r>
+        <w:t xml:space="preserve"> </w:t>
+      </w:r>
+      <w:r>
+        <w:t xml:space="preserve">and 90% probability of transmitting. </w:t>
+      </w:r>
+    </w:p>
+    <w:tbl>
+      <w:tblPr>
+        <w:tblStyle w:val="a3"/>
+        <w:tblpPr w:leftFromText="180" w:rightFromText="180" w:vertAnchor="page" w:horzAnchor="margin" w:tblpY="2005"/>
+        <w:tblW w:w="9425" w:type="dxa"/>
+        <w:tblLook w:val="04A0" w:firstRow="1" w:lastRow="0" w:firstColumn="1" w:lastColumn="0" w:noHBand="0" w:noVBand="1"/>
+      </w:tblPr>
+      <w:tblGrid>
+        <w:gridCol w:w="2356"/>
+        <w:gridCol w:w="2356"/>
+        <w:gridCol w:w="2356"/>
+        <w:gridCol w:w="2357"/>
+      </w:tblGrid>
+      <w:tr>
+        <w:trPr>
+          <w:trHeight w:val="983"/>
+        </w:trPr>
+        <w:tc>
+          <w:tcPr>
+            <w:tcW w:w="2356" w:type="dxa"/>
+          </w:tcPr>
+          <w:p>
+            <w:pPr>
+              <w:jc w:val="center"/>
+            </w:pPr>
+          </w:p>
+        </w:tc>
+        <w:tc>
+          <w:tcPr>
+            <w:tcW w:w="2356" w:type="dxa"/>
+          </w:tcPr>
+          <w:p>
+            <w:pPr>
+              <w:jc w:val="center"/>
+              <w:rPr>
+                <w:b/>
+                <w:bCs/>
+              </w:rPr>
+            </w:pPr>
+            <w:r>
+              <w:rPr>
+                <w:b/>
+                <w:bCs/>
+              </w:rPr>
+              <w:t>Delivery Ratio</w:t>
+            </w:r>
+          </w:p>
+        </w:tc>
+        <w:tc>
+          <w:tcPr>
+            <w:tcW w:w="2356" w:type="dxa"/>
+          </w:tcPr>
+          <w:p>
+            <w:pPr>
+              <w:jc w:val="center"/>
+              <w:rPr>
+                <w:b/>
+                <w:bCs/>
+              </w:rPr>
+            </w:pPr>
+            <w:r>
+              <w:rPr>
+                <w:b/>
+                <w:bCs/>
+              </w:rPr>
+              <w:t>Average number of hops</w:t>
+            </w:r>
+          </w:p>
+        </w:tc>
+        <w:tc>
+          <w:tcPr>
+            <w:tcW w:w="2357" w:type="dxa"/>
+          </w:tcPr>
+          <w:p>
+            <w:pPr>
+              <w:jc w:val="center"/>
+              <w:rPr>
+                <w:b/>
+                <w:bCs/>
+              </w:rPr>
+            </w:pPr>
+            <w:r>
+              <w:rPr>
+                <w:b/>
+                <w:bCs/>
+              </w:rPr>
+              <w:t>Average delivery time</w:t>
+            </w:r>
+          </w:p>
+        </w:tc>
+      </w:tr>
+      <w:tr>
+        <w:trPr>
+          <w:trHeight w:val="873"/>
+        </w:trPr>
+        <w:tc>
+          <w:tcPr>
+            <w:tcW w:w="2356" w:type="dxa"/>
+          </w:tcPr>
+          <w:p>
+            <w:pPr>
+              <w:jc w:val="center"/>
+              <w:rPr>
+                <w:b/>
+                <w:bCs/>
+              </w:rPr>
+            </w:pPr>
+            <w:r>
+              <w:rPr>
+                <w:b/>
+                <w:bCs/>
+              </w:rPr>
+              <w:t>10 nodes</w:t>
+            </w:r>
+          </w:p>
+        </w:tc>
+        <w:tc>
+          <w:tcPr>
+            <w:tcW w:w="2356" w:type="dxa"/>
+          </w:tcPr>
+          <w:p>
+            <w:pPr>
+              <w:jc w:val="center"/>
+            </w:pPr>
+            <w:r>
+              <w:t>2%</w:t>
+            </w:r>
+          </w:p>
+        </w:tc>
+        <w:tc>
+          <w:tcPr>
+            <w:tcW w:w="2356" w:type="dxa"/>
+          </w:tcPr>
+          <w:p>
+            <w:pPr>
+              <w:jc w:val="center"/>
+            </w:pPr>
+            <w:r>
+              <w:t>3</w:t>
+            </w:r>
+          </w:p>
+        </w:tc>
+        <w:tc>
+          <w:tcPr>
+            <w:tcW w:w="2357" w:type="dxa"/>
+          </w:tcPr>
+          <w:p>
+            <w:pPr>
+              <w:jc w:val="center"/>
+            </w:pPr>
+            <w:r>
+              <w:t>293</w:t>
+            </w:r>
+          </w:p>
+        </w:tc>
+      </w:tr>
+      <w:tr>
+        <w:trPr>
+          <w:trHeight w:val="912"/>
+        </w:trPr>
+        <w:tc>
+          <w:tcPr>
+            <w:tcW w:w="2356" w:type="dxa"/>
+          </w:tcPr>
+          <w:p>
+            <w:pPr>
+              <w:jc w:val="center"/>
+              <w:rPr>
+                <w:b/>
+                <w:bCs/>
+              </w:rPr>
+            </w:pPr>
+            <w:r>
+              <w:rPr>
+                <w:b/>
+                <w:bCs/>
+              </w:rPr>
+              <w:t>20 nodes</w:t>
+            </w:r>
+          </w:p>
+        </w:tc>
+        <w:tc>
+          <w:tcPr>
+            <w:tcW w:w="2356" w:type="dxa"/>
+          </w:tcPr>
+          <w:p>
+            <w:pPr>
+              <w:jc w:val="center"/>
+            </w:pPr>
+            <w:r>
+              <w:t>2%</w:t>
+            </w:r>
+          </w:p>
+        </w:tc>
+        <w:tc>
+          <w:tcPr>
+            <w:tcW w:w="2356" w:type="dxa"/>
+          </w:tcPr>
+          <w:p>
+            <w:pPr>
+              <w:jc w:val="center"/>
+            </w:pPr>
+            <w:r>
+              <w:t>2</w:t>
+            </w:r>
+            <w:r>
+              <w:t>.5</w:t>
+            </w:r>
+          </w:p>
+        </w:tc>
+        <w:tc>
+          <w:tcPr>
+            <w:tcW w:w="2357" w:type="dxa"/>
+          </w:tcPr>
+          <w:p>
+            <w:pPr>
+              <w:jc w:val="center"/>
+            </w:pPr>
+            <w:r>
+              <w:t>298.5</w:t>
+            </w:r>
+          </w:p>
+        </w:tc>
+      </w:tr>
+      <w:tr>
+        <w:trPr>
+          <w:trHeight w:val="873"/>
+        </w:trPr>
+        <w:tc>
+          <w:tcPr>
+            <w:tcW w:w="2356" w:type="dxa"/>
+          </w:tcPr>
+          <w:p>
+            <w:pPr>
+              <w:jc w:val="center"/>
+              <w:rPr>
+                <w:b/>
+                <w:bCs/>
+              </w:rPr>
+            </w:pPr>
+            <w:r>
+              <w:rPr>
+                <w:b/>
+                <w:bCs/>
+              </w:rPr>
+              <w:t>30 nodes</w:t>
+            </w:r>
+          </w:p>
+        </w:tc>
+        <w:tc>
+          <w:tcPr>
+            <w:tcW w:w="2356" w:type="dxa"/>
+          </w:tcPr>
+          <w:p>
+            <w:pPr>
+              <w:jc w:val="center"/>
+            </w:pPr>
+            <w:r>
+              <w:t>3%</w:t>
+            </w:r>
+          </w:p>
+        </w:tc>
+        <w:tc>
+          <w:tcPr>
+            <w:tcW w:w="2356" w:type="dxa"/>
+          </w:tcPr>
+          <w:p>
+            <w:pPr>
+              <w:jc w:val="center"/>
+            </w:pPr>
+            <w:r>
+              <w:t>2.67</w:t>
+            </w:r>
+          </w:p>
+        </w:tc>
+        <w:tc>
+          <w:tcPr>
+            <w:tcW w:w="2357" w:type="dxa"/>
+          </w:tcPr>
+          <w:p>
+            <w:pPr>
+              <w:jc w:val="center"/>
+            </w:pPr>
+            <w:r>
+              <w:t>295</w:t>
+            </w:r>
+          </w:p>
+        </w:tc>
+      </w:tr>
+    </w:tbl>
+    <w:p>
+      <w:pPr>
+        <w:rPr>
+          <w:b/>
+          <w:bCs/>
+        </w:rPr>
+      </w:pPr>
+    </w:p>
+    <w:p>
+      <w:pPr>
+        <w:rPr>
+          <w:b/>
+          <w:bCs/>
+        </w:rPr>
+      </w:pPr>
+      <w:r>
+        <w:rPr>
+          <w:b/>
+          <w:bCs/>
+        </w:rPr>
+        <w:t xml:space="preserve">Table </w:t>
+      </w:r>
+      <w:r>
+        <w:rPr>
+          <w:b/>
+          <w:bCs/>
+        </w:rPr>
+        <w:t>7</w:t>
+      </w:r>
+      <w:r>
+        <w:rPr>
+          <w:b/>
+          <w:bCs/>
+        </w:rPr>
+        <w:t>.</w:t>
+      </w:r>
+      <w:r>
+        <w:t xml:space="preserve"> The average values of Delivery Ratio (DR), number of hops (</w:t>
+      </w:r>
+      <w:proofErr w:type="spellStart"/>
+      <w:r>
+        <w:t>NoH</w:t>
+      </w:r>
+      <w:proofErr w:type="spellEnd"/>
+      <w:r>
+        <w:t xml:space="preserve">), and Delivery Time (DT) at </w:t>
+      </w:r>
+      <w:r>
+        <w:t>600</w:t>
+      </w:r>
+      <w:r>
+        <w:t xml:space="preserve"> seconds</w:t>
+      </w:r>
+      <w:r>
+        <w:t xml:space="preserve"> </w:t>
+      </w:r>
+      <w:r>
+        <w:t xml:space="preserve">and 90% probability of transmitting. </w:t>
+      </w:r>
+    </w:p>
+    <w:tbl>
+      <w:tblPr>
+        <w:tblStyle w:val="a3"/>
+        <w:tblpPr w:leftFromText="180" w:rightFromText="180" w:vertAnchor="page" w:horzAnchor="margin" w:tblpY="7006"/>
+        <w:tblW w:w="9425" w:type="dxa"/>
+        <w:tblLook w:val="04A0" w:firstRow="1" w:lastRow="0" w:firstColumn="1" w:lastColumn="0" w:noHBand="0" w:noVBand="1"/>
+      </w:tblPr>
+      <w:tblGrid>
+        <w:gridCol w:w="2356"/>
+        <w:gridCol w:w="2356"/>
+        <w:gridCol w:w="2356"/>
+        <w:gridCol w:w="2357"/>
+      </w:tblGrid>
+      <w:tr>
+        <w:trPr>
+          <w:trHeight w:val="983"/>
+        </w:trPr>
+        <w:tc>
+          <w:tcPr>
+            <w:tcW w:w="2356" w:type="dxa"/>
+          </w:tcPr>
+          <w:p>
+            <w:pPr>
+              <w:jc w:val="center"/>
+            </w:pPr>
+          </w:p>
+        </w:tc>
+        <w:tc>
+          <w:tcPr>
+            <w:tcW w:w="2356" w:type="dxa"/>
+          </w:tcPr>
+          <w:p>
+            <w:pPr>
+              <w:jc w:val="center"/>
+              <w:rPr>
+                <w:b/>
+                <w:bCs/>
+              </w:rPr>
+            </w:pPr>
+            <w:r>
+              <w:rPr>
+                <w:b/>
+                <w:bCs/>
+              </w:rPr>
+              <w:t>Delivery Ratio</w:t>
+            </w:r>
+          </w:p>
+        </w:tc>
+        <w:tc>
+          <w:tcPr>
+            <w:tcW w:w="2356" w:type="dxa"/>
+          </w:tcPr>
+          <w:p>
+            <w:pPr>
+              <w:jc w:val="center"/>
+              <w:rPr>
+                <w:b/>
+                <w:bCs/>
+              </w:rPr>
+            </w:pPr>
+            <w:r>
+              <w:rPr>
+                <w:b/>
+                <w:bCs/>
+              </w:rPr>
+              <w:t>Average number of hops</w:t>
+            </w:r>
+          </w:p>
+        </w:tc>
+        <w:tc>
+          <w:tcPr>
+            <w:tcW w:w="2357" w:type="dxa"/>
+          </w:tcPr>
+          <w:p>
+            <w:pPr>
+              <w:jc w:val="center"/>
+              <w:rPr>
+                <w:b/>
+                <w:bCs/>
+              </w:rPr>
+            </w:pPr>
+            <w:r>
+              <w:rPr>
+                <w:b/>
+                <w:bCs/>
+              </w:rPr>
+              <w:t>Average delivery time</w:t>
+            </w:r>
+          </w:p>
+        </w:tc>
+      </w:tr>
+      <w:tr>
+        <w:trPr>
+          <w:trHeight w:val="873"/>
+        </w:trPr>
+        <w:tc>
+          <w:tcPr>
+            <w:tcW w:w="2356" w:type="dxa"/>
+          </w:tcPr>
+          <w:p>
+            <w:pPr>
+              <w:jc w:val="center"/>
+              <w:rPr>
+                <w:b/>
+                <w:bCs/>
+              </w:rPr>
+            </w:pPr>
+            <w:r>
+              <w:rPr>
+                <w:b/>
+                <w:bCs/>
+              </w:rPr>
+              <w:t>10 nodes</w:t>
+            </w:r>
+          </w:p>
+        </w:tc>
+        <w:tc>
+          <w:tcPr>
+            <w:tcW w:w="2356" w:type="dxa"/>
+          </w:tcPr>
+          <w:p>
+            <w:pPr>
+              <w:jc w:val="center"/>
+            </w:pPr>
+            <w:r>
+              <w:t>6%</w:t>
+            </w:r>
+          </w:p>
+        </w:tc>
+        <w:tc>
+          <w:tcPr>
+            <w:tcW w:w="2356" w:type="dxa"/>
+          </w:tcPr>
+          <w:p>
+            <w:pPr>
+              <w:jc w:val="center"/>
+            </w:pPr>
+            <w:r>
+              <w:t>2.5</w:t>
+            </w:r>
+          </w:p>
+        </w:tc>
+        <w:tc>
+          <w:tcPr>
+            <w:tcW w:w="2357" w:type="dxa"/>
+          </w:tcPr>
+          <w:p>
+            <w:pPr>
+              <w:jc w:val="center"/>
+            </w:pPr>
+            <w:r>
+              <w:t>413.6</w:t>
+            </w:r>
+          </w:p>
+        </w:tc>
+      </w:tr>
+      <w:tr>
+        <w:trPr>
+          <w:trHeight w:val="912"/>
+        </w:trPr>
+        <w:tc>
+          <w:tcPr>
+            <w:tcW w:w="2356" w:type="dxa"/>
+          </w:tcPr>
+          <w:p>
+            <w:pPr>
+              <w:jc w:val="center"/>
+              <w:rPr>
+                <w:b/>
+                <w:bCs/>
+              </w:rPr>
+            </w:pPr>
+            <w:r>
+              <w:rPr>
+                <w:b/>
+                <w:bCs/>
+              </w:rPr>
+              <w:t>20 nodes</w:t>
+            </w:r>
+          </w:p>
+        </w:tc>
+        <w:tc>
+          <w:tcPr>
+            <w:tcW w:w="2356" w:type="dxa"/>
+          </w:tcPr>
+          <w:p>
+            <w:pPr>
+              <w:jc w:val="center"/>
+            </w:pPr>
+            <w:r>
+              <w:t>14%</w:t>
+            </w:r>
+          </w:p>
+        </w:tc>
+        <w:tc>
+          <w:tcPr>
+            <w:tcW w:w="2356" w:type="dxa"/>
+          </w:tcPr>
+          <w:p>
+            <w:pPr>
+              <w:jc w:val="center"/>
+            </w:pPr>
+            <w:r>
+              <w:t>3.36</w:t>
+            </w:r>
+          </w:p>
+        </w:tc>
+        <w:tc>
+          <w:tcPr>
+            <w:tcW w:w="2357" w:type="dxa"/>
+          </w:tcPr>
+          <w:p>
+            <w:pPr>
+              <w:jc w:val="center"/>
+            </w:pPr>
+            <w:r>
+              <w:t>471.1</w:t>
+            </w:r>
+          </w:p>
+        </w:tc>
+      </w:tr>
+      <w:tr>
+        <w:trPr>
+          <w:trHeight w:val="873"/>
+        </w:trPr>
+        <w:tc>
+          <w:tcPr>
+            <w:tcW w:w="2356" w:type="dxa"/>
+          </w:tcPr>
+          <w:p>
+            <w:pPr>
+              <w:jc w:val="center"/>
+              <w:rPr>
+                <w:b/>
+                <w:bCs/>
+              </w:rPr>
+            </w:pPr>
+            <w:r>
+              <w:rPr>
+                <w:b/>
+                <w:bCs/>
+              </w:rPr>
+              <w:t>30 nodes</w:t>
+            </w:r>
+          </w:p>
+        </w:tc>
+        <w:tc>
+          <w:tcPr>
+            <w:tcW w:w="2356" w:type="dxa"/>
+          </w:tcPr>
+          <w:p>
+            <w:pPr>
+              <w:jc w:val="center"/>
+            </w:pPr>
+            <w:r>
+              <w:t>27%</w:t>
+            </w:r>
+          </w:p>
+        </w:tc>
+        <w:tc>
+          <w:tcPr>
+            <w:tcW w:w="2356" w:type="dxa"/>
+          </w:tcPr>
+          <w:p>
+            <w:pPr>
+              <w:jc w:val="center"/>
+            </w:pPr>
+            <w:r>
+              <w:t>3.89</w:t>
+            </w:r>
+          </w:p>
+        </w:tc>
+        <w:tc>
+          <w:tcPr>
+            <w:tcW w:w="2357" w:type="dxa"/>
+          </w:tcPr>
+          <w:p>
+            <w:pPr>
+              <w:jc w:val="center"/>
+            </w:pPr>
+            <w:r>
+              <w:t>485.1</w:t>
+            </w:r>
+          </w:p>
+        </w:tc>
+      </w:tr>
+    </w:tbl>
+    <w:p>
+      <w:pPr>
+        <w:rPr>
+          <w:b/>
+          <w:bCs/>
+        </w:rPr>
+      </w:pPr>
+    </w:p>
+    <w:p>
+      <w:pPr>
+        <w:rPr>
+          <w:b/>
+          <w:bCs/>
+        </w:rPr>
+      </w:pPr>
+      <w:r>
+        <w:rPr>
+          <w:b/>
+          <w:bCs/>
+        </w:rPr>
+        <w:t xml:space="preserve">Table </w:t>
+      </w:r>
+      <w:r>
+        <w:rPr>
+          <w:b/>
+          <w:bCs/>
+        </w:rPr>
+        <w:t>8</w:t>
+      </w:r>
+      <w:r>
+        <w:rPr>
+          <w:b/>
+          <w:bCs/>
+        </w:rPr>
+        <w:t>.</w:t>
+      </w:r>
+      <w:r>
+        <w:t xml:space="preserve"> The average values of Delivery Ratio (DR), number of hops (</w:t>
+      </w:r>
+      <w:proofErr w:type="spellStart"/>
+      <w:r>
+        <w:t>NoH</w:t>
+      </w:r>
+      <w:proofErr w:type="spellEnd"/>
+      <w:r>
+        <w:t xml:space="preserve">), and Delivery Time (DT) at </w:t>
+      </w:r>
+      <w:r>
+        <w:t>900</w:t>
+      </w:r>
+      <w:r>
+        <w:t xml:space="preserve"> seconds</w:t>
+      </w:r>
+      <w:r>
+        <w:t xml:space="preserve"> </w:t>
+      </w:r>
+      <w:r>
+        <w:t xml:space="preserve">and 90% probability of transmitting. </w:t>
+      </w:r>
+    </w:p>
+    <w:tbl>
+      <w:tblPr>
+        <w:tblStyle w:val="a3"/>
+        <w:tblpPr w:leftFromText="180" w:rightFromText="180" w:vertAnchor="page" w:horzAnchor="margin" w:tblpY="11926"/>
+        <w:tblW w:w="9425" w:type="dxa"/>
+        <w:tblLook w:val="04A0" w:firstRow="1" w:lastRow="0" w:firstColumn="1" w:lastColumn="0" w:noHBand="0" w:noVBand="1"/>
+      </w:tblPr>
+      <w:tblGrid>
+        <w:gridCol w:w="2356"/>
+        <w:gridCol w:w="2356"/>
+        <w:gridCol w:w="2356"/>
+        <w:gridCol w:w="2357"/>
+      </w:tblGrid>
+      <w:tr>
+        <w:trPr>
+          <w:trHeight w:val="983"/>
+        </w:trPr>
+        <w:tc>
+          <w:tcPr>
+            <w:tcW w:w="2356" w:type="dxa"/>
+          </w:tcPr>
+          <w:p>
+            <w:pPr>
+              <w:jc w:val="center"/>
+            </w:pPr>
+          </w:p>
+        </w:tc>
+        <w:tc>
+          <w:tcPr>
+            <w:tcW w:w="2356" w:type="dxa"/>
+          </w:tcPr>
+          <w:p>
+            <w:pPr>
+              <w:jc w:val="center"/>
+              <w:rPr>
+                <w:b/>
+                <w:bCs/>
+              </w:rPr>
+            </w:pPr>
+            <w:r>
+              <w:rPr>
+                <w:b/>
+                <w:bCs/>
+              </w:rPr>
+              <w:t>Delivery Ratio</w:t>
+            </w:r>
+          </w:p>
+        </w:tc>
+        <w:tc>
+          <w:tcPr>
+            <w:tcW w:w="2356" w:type="dxa"/>
+          </w:tcPr>
+          <w:p>
+            <w:pPr>
+              <w:jc w:val="center"/>
+              <w:rPr>
+                <w:b/>
+                <w:bCs/>
+              </w:rPr>
+            </w:pPr>
+            <w:r>
+              <w:rPr>
+                <w:b/>
+                <w:bCs/>
+              </w:rPr>
+              <w:t>Average number of hops</w:t>
+            </w:r>
+          </w:p>
+        </w:tc>
+        <w:tc>
+          <w:tcPr>
+            <w:tcW w:w="2357" w:type="dxa"/>
+          </w:tcPr>
+          <w:p>
+            <w:pPr>
+              <w:jc w:val="center"/>
+              <w:rPr>
+                <w:b/>
+                <w:bCs/>
+              </w:rPr>
+            </w:pPr>
+            <w:r>
+              <w:rPr>
+                <w:b/>
+                <w:bCs/>
+              </w:rPr>
+              <w:t>Average delivery time</w:t>
+            </w:r>
+          </w:p>
+        </w:tc>
+      </w:tr>
+      <w:tr>
+        <w:trPr>
+          <w:trHeight w:val="873"/>
+        </w:trPr>
+        <w:tc>
+          <w:tcPr>
+            <w:tcW w:w="2356" w:type="dxa"/>
+          </w:tcPr>
+          <w:p>
+            <w:pPr>
+              <w:jc w:val="center"/>
+              <w:rPr>
+                <w:b/>
+                <w:bCs/>
+              </w:rPr>
+            </w:pPr>
+            <w:r>
+              <w:rPr>
+                <w:b/>
+                <w:bCs/>
+              </w:rPr>
+              <w:t>10 nodes</w:t>
+            </w:r>
+          </w:p>
+        </w:tc>
+        <w:tc>
+          <w:tcPr>
+            <w:tcW w:w="2356" w:type="dxa"/>
+          </w:tcPr>
+          <w:p>
+            <w:pPr>
+              <w:jc w:val="center"/>
+            </w:pPr>
+            <w:r>
+              <w:t>25%</w:t>
+            </w:r>
+          </w:p>
+        </w:tc>
+        <w:tc>
+          <w:tcPr>
+            <w:tcW w:w="2356" w:type="dxa"/>
+          </w:tcPr>
+          <w:p>
+            <w:pPr>
+              <w:jc w:val="center"/>
+            </w:pPr>
+            <w:r>
+              <w:t>3.72</w:t>
+            </w:r>
+          </w:p>
+        </w:tc>
+        <w:tc>
+          <w:tcPr>
+            <w:tcW w:w="2357" w:type="dxa"/>
+          </w:tcPr>
+          <w:p>
+            <w:pPr>
+              <w:jc w:val="center"/>
+            </w:pPr>
+            <w:r>
+              <w:t>656.9</w:t>
+            </w:r>
+          </w:p>
+        </w:tc>
+      </w:tr>
+      <w:tr>
+        <w:trPr>
+          <w:trHeight w:val="912"/>
+        </w:trPr>
+        <w:tc>
+          <w:tcPr>
+            <w:tcW w:w="2356" w:type="dxa"/>
+          </w:tcPr>
+          <w:p>
+            <w:pPr>
+              <w:jc w:val="center"/>
+              <w:rPr>
+                <w:b/>
+                <w:bCs/>
+              </w:rPr>
+            </w:pPr>
+            <w:r>
+              <w:rPr>
+                <w:b/>
+                <w:bCs/>
+              </w:rPr>
+              <w:t>20 nodes</w:t>
+            </w:r>
+          </w:p>
+        </w:tc>
+        <w:tc>
+          <w:tcPr>
+            <w:tcW w:w="2356" w:type="dxa"/>
+          </w:tcPr>
+          <w:p>
+            <w:pPr>
+              <w:jc w:val="center"/>
+            </w:pPr>
+            <w:r>
+              <w:t>42%</w:t>
+            </w:r>
+          </w:p>
+        </w:tc>
+        <w:tc>
+          <w:tcPr>
+            <w:tcW w:w="2356" w:type="dxa"/>
+          </w:tcPr>
+          <w:p>
+            <w:pPr>
+              <w:jc w:val="center"/>
+            </w:pPr>
+            <w:r>
+              <w:t>3.</w:t>
+            </w:r>
+            <w:r>
+              <w:t>38</w:t>
+            </w:r>
+          </w:p>
+        </w:tc>
+        <w:tc>
+          <w:tcPr>
+            <w:tcW w:w="2357" w:type="dxa"/>
+          </w:tcPr>
+          <w:p>
+            <w:pPr>
+              <w:jc w:val="center"/>
+            </w:pPr>
+            <w:r>
+              <w:t>612.3</w:t>
+            </w:r>
+          </w:p>
+        </w:tc>
+      </w:tr>
+      <w:tr>
+        <w:trPr>
+          <w:trHeight w:val="873"/>
+        </w:trPr>
+        <w:tc>
+          <w:tcPr>
+            <w:tcW w:w="2356" w:type="dxa"/>
+          </w:tcPr>
+          <w:p>
+            <w:pPr>
+              <w:jc w:val="center"/>
+              <w:rPr>
+                <w:b/>
+                <w:bCs/>
+              </w:rPr>
+            </w:pPr>
+            <w:r>
+              <w:rPr>
+                <w:b/>
+                <w:bCs/>
+              </w:rPr>
+              <w:t>30 nodes</w:t>
+            </w:r>
+          </w:p>
+        </w:tc>
+        <w:tc>
+          <w:tcPr>
+            <w:tcW w:w="2356" w:type="dxa"/>
+          </w:tcPr>
+          <w:p>
+            <w:pPr>
+              <w:jc w:val="center"/>
+            </w:pPr>
+            <w:r>
+              <w:t>39%</w:t>
+            </w:r>
+          </w:p>
+        </w:tc>
+        <w:tc>
+          <w:tcPr>
+            <w:tcW w:w="2356" w:type="dxa"/>
+          </w:tcPr>
+          <w:p>
+            <w:pPr>
+              <w:jc w:val="center"/>
+            </w:pPr>
+            <w:r>
+              <w:t>4.1</w:t>
+            </w:r>
+            <w:r>
+              <w:t>7</w:t>
+            </w:r>
+          </w:p>
+        </w:tc>
+        <w:tc>
+          <w:tcPr>
+            <w:tcW w:w="2357" w:type="dxa"/>
+          </w:tcPr>
+          <w:p>
+            <w:pPr>
+              <w:jc w:val="center"/>
+            </w:pPr>
+            <w:r>
+              <w:t>6</w:t>
+            </w:r>
+            <w:r>
+              <w:t>23</w:t>
+            </w:r>
+          </w:p>
+        </w:tc>
+      </w:tr>
+    </w:tbl>
+    <w:p/>
+    <w:p/>
+    <w:p/>
+    <w:p/>
+    <w:p/>
+    <w:p/>
+    <w:p/>
+    <w:p/>
     <w:sectPr>
       <w:pgSz w:w="11906" w:h="16838"/>
       <w:pgMar w:top="1134" w:right="850" w:bottom="1134" w:left="1701" w:header="708" w:footer="708" w:gutter="0"/>

</xml_diff>